<commit_message>
Praktikum 02 abgabe version
</commit_message>
<xml_diff>
--- a/GKAP_doc/GKA_Praktikum02.docx
+++ b/GKAP_doc/GKA_Praktikum02.docx
@@ -1856,50 +1856,6 @@
     </w:p>
     <w:p>
       <w:pPr>
-        <w:pStyle w:val="Textbody"/>
-        <w:ind w:left="720"/>
-        <w:rPr>
-          <w:rFonts w:ascii="Times New Roman" w:hAnsi="Times New Roman" w:cs="Times New Roman"/>
-        </w:rPr>
-      </w:pPr>
-      <w:r>
-        <w:rPr>
-          <w:rFonts w:ascii="Times New Roman" w:hAnsi="Times New Roman" w:cs="Times New Roman"/>
-        </w:rPr>
-        <w:t xml:space="preserve">Sehr aufwendig aber theoretisch funktionieren müsste es, wenn nach dem Finden der ersten Lösung der Nachfolger des Startknotens aus der Menge der zu durchsuchenden Knoten genommen werden würde und für alle restlichen </w:t>
-      </w:r>
-      <w:proofErr w:type="spellStart"/>
-      <w:r>
-        <w:rPr>
-          <w:rFonts w:ascii="Times New Roman" w:hAnsi="Times New Roman" w:cs="Times New Roman"/>
-        </w:rPr>
-        <w:t>adjazenten</w:t>
-      </w:r>
-      <w:proofErr w:type="spellEnd"/>
-      <w:r>
-        <w:rPr>
-          <w:rFonts w:ascii="Times New Roman" w:hAnsi="Times New Roman" w:cs="Times New Roman"/>
-        </w:rPr>
-        <w:t xml:space="preserve"> Knoten geprüft werden würde, ob es einen gleich langen Pfad gibt, falls nein, dann klammert man den Nachfolger des Nachfolgers des Startknoten aus der Menge der Lösungsmöglichkeiten aus. Dies macht man iterativ bis man am Vorgänger des Zielknotens angekommen ist. Findet man einen weiteren kürzesten Pfad, dann beginnt man den Vorgang mit der zusätzlichen Restriktion dieses Pfades von vorne.</w:t>
-      </w:r>
-    </w:p>
-    <w:p>
-      <w:pPr>
-        <w:pStyle w:val="Textbody"/>
-        <w:ind w:left="720"/>
-        <w:rPr>
-          <w:rFonts w:ascii="Times New Roman" w:hAnsi="Times New Roman" w:cs="Times New Roman"/>
-        </w:rPr>
-      </w:pPr>
-      <w:r>
-        <w:rPr>
-          <w:rFonts w:ascii="Times New Roman" w:hAnsi="Times New Roman" w:cs="Times New Roman"/>
-        </w:rPr>
-        <w:t>Alternativ könnte die in Aufgabe (f) skizzierte Lösung der nicht-deterministischen Suche u.U. eine Menge von „kürzesten Wegen“ liefern.</w:t>
-      </w:r>
-    </w:p>
-    <w:p>
-      <w:pPr>
         <w:pStyle w:val="Listenabsatz"/>
         <w:rPr>
           <w:rFonts w:ascii="Times New Roman" w:hAnsi="Times New Roman" w:cs="Times New Roman"/>
@@ -1943,18 +1899,21 @@
     </w:p>
     <w:p>
       <w:pPr>
-        <w:pStyle w:val="Textbody"/>
-        <w:ind w:left="708"/>
-        <w:rPr>
-          <w:rFonts w:ascii="Times New Roman" w:hAnsi="Times New Roman" w:cs="Times New Roman"/>
-        </w:rPr>
-      </w:pPr>
-      <w:r>
-        <w:rPr>
-          <w:rFonts w:ascii="Times New Roman" w:hAnsi="Times New Roman" w:cs="Times New Roman"/>
-        </w:rPr>
-        <w:t>Man könnte viele verschiedene Lösungsstränge ausprobieren und anfangen diese mit bestimmten Bedingungen zu überprüfen. Beispielsweise kann ein Pfad nicht der kürzeste Pfad zu einem Zielknoten sein, wenn auf dem Weg ein Knoten über einen Pfad erreicht wird, der von einem anderen Pfad schneller erreicht wurde. Wenn man bereits einen „kürzesten Pfad“ hat, könnte man außerdem als Abbruch-Bedingung festlegen, dass eine Lösung dann nicht mehr verfolgt wird, wenn die Pfadlänge &gt;= des gefundenen kürzesten Pfades ist.</w:t>
-      </w:r>
+        <w:rPr>
+          <w:rFonts w:ascii="Times New Roman" w:hAnsi="Times New Roman" w:cs="Times New Roman"/>
+          <w:sz w:val="24"/>
+          <w:szCs w:val="24"/>
+        </w:rPr>
+      </w:pPr>
+    </w:p>
+    <w:p>
+      <w:pPr>
+        <w:rPr>
+          <w:rFonts w:ascii="Times New Roman" w:hAnsi="Times New Roman" w:cs="Times New Roman"/>
+          <w:sz w:val="24"/>
+          <w:szCs w:val="24"/>
+        </w:rPr>
+      </w:pPr>
     </w:p>
     <w:p>
       <w:pPr>
@@ -2007,6 +1966,7 @@
           <w:sz w:val="28"/>
           <w:szCs w:val="28"/>
         </w:rPr>
+        <w:lastRenderedPageBreak/>
         <w:t>Beantwortung der Fragen:</w:t>
       </w:r>
     </w:p>
@@ -3552,6 +3512,7 @@
         <w:rPr>
           <w:rFonts w:ascii="Times New Roman" w:hAnsi="Times New Roman" w:cs="Times New Roman"/>
         </w:rPr>
+        <w:lastRenderedPageBreak/>
         <w:t xml:space="preserve">Berechnen Sie bitte mit Hilfe des A*-Algorithmus den </w:t>
       </w:r>
       <w:r>
@@ -5348,7 +5309,6 @@
           <w:sz w:val="24"/>
           <w:szCs w:val="24"/>
         </w:rPr>
-        <w:lastRenderedPageBreak/>
         <w:t xml:space="preserve">Das </w:t>
       </w:r>
       <w:r>
@@ -5640,6 +5600,42 @@
         </w:rPr>
         <w:t xml:space="preserve"> Dijkstra Algorithmus.  </w:t>
       </w:r>
+    </w:p>
+    <w:p>
+      <w:pPr>
+        <w:rPr>
+          <w:rFonts w:ascii="Times New Roman" w:hAnsi="Times New Roman" w:cs="Times New Roman"/>
+          <w:sz w:val="24"/>
+          <w:szCs w:val="24"/>
+        </w:rPr>
+      </w:pPr>
+    </w:p>
+    <w:p>
+      <w:pPr>
+        <w:rPr>
+          <w:rFonts w:ascii="Times New Roman" w:hAnsi="Times New Roman" w:cs="Times New Roman"/>
+          <w:sz w:val="24"/>
+          <w:szCs w:val="24"/>
+        </w:rPr>
+      </w:pPr>
+    </w:p>
+    <w:p>
+      <w:pPr>
+        <w:rPr>
+          <w:rFonts w:ascii="Times New Roman" w:hAnsi="Times New Roman" w:cs="Times New Roman"/>
+          <w:sz w:val="24"/>
+          <w:szCs w:val="24"/>
+        </w:rPr>
+      </w:pPr>
+    </w:p>
+    <w:p>
+      <w:pPr>
+        <w:rPr>
+          <w:rFonts w:ascii="Times New Roman" w:hAnsi="Times New Roman" w:cs="Times New Roman"/>
+          <w:sz w:val="24"/>
+          <w:szCs w:val="24"/>
+        </w:rPr>
+      </w:pPr>
     </w:p>
     <w:p>
       <w:pPr>
@@ -5878,6 +5874,8 @@
           <w:szCs w:val="24"/>
         </w:rPr>
       </w:pPr>
+      <w:bookmarkStart w:id="0" w:name="_GoBack"/>
+      <w:bookmarkEnd w:id="0"/>
       <w:r>
         <w:rPr>
           <w:rFonts w:ascii="Times New Roman" w:hAnsi="Times New Roman" w:cs="Times New Roman"/>
@@ -5886,11 +5884,10 @@
           <w:szCs w:val="24"/>
           <w:lang w:eastAsia="de-DE"/>
         </w:rPr>
-        <w:lastRenderedPageBreak/>
         <w:drawing>
-          <wp:inline distT="0" distB="0" distL="0" distR="0">
-            <wp:extent cx="5753100" cy="4867275"/>
-            <wp:effectExtent l="0" t="0" r="0" b="9525"/>
+          <wp:inline distT="0" distB="0" distL="0" distR="0" wp14:anchorId="2F5D8DE7" wp14:editId="3319A18C">
+            <wp:extent cx="4855817" cy="4108150"/>
+            <wp:effectExtent l="0" t="0" r="2540" b="6985"/>
             <wp:docPr id="1" name="Grafik 1" descr="C:\Users\Saeed\Desktop\gkap02_aufg2.PNG"/>
             <wp:cNvGraphicFramePr>
               <a:graphicFrameLocks xmlns:a="http://schemas.openxmlformats.org/drawingml/2006/main" noChangeAspect="1"/>
@@ -5920,7 +5917,7 @@
                   <pic:spPr bwMode="auto">
                     <a:xfrm>
                       <a:off x="0" y="0"/>
-                      <a:ext cx="5753100" cy="4867275"/>
+                      <a:ext cx="4864374" cy="4115390"/>
                     </a:xfrm>
                     <a:prstGeom prst="rect">
                       <a:avLst/>
@@ -5959,6 +5956,15 @@
       <w:pPr>
         <w:rPr>
           <w:rFonts w:ascii="Times New Roman" w:hAnsi="Times New Roman" w:cs="Times New Roman"/>
+          <w:sz w:val="24"/>
+          <w:szCs w:val="24"/>
+        </w:rPr>
+      </w:pPr>
+    </w:p>
+    <w:p>
+      <w:pPr>
+        <w:rPr>
+          <w:rFonts w:ascii="Times New Roman" w:hAnsi="Times New Roman" w:cs="Times New Roman"/>
         </w:rPr>
       </w:pPr>
       <w:r>
@@ -6107,14 +6113,7 @@
           <w:rFonts w:ascii="Times New Roman" w:hAnsi="Times New Roman" w:cs="Times New Roman"/>
           <w:color w:val="0070C0"/>
         </w:rPr>
-        <w:t>F</w:t>
-      </w:r>
-      <w:r>
-        <w:rPr>
-          <w:rFonts w:ascii="Times New Roman" w:hAnsi="Times New Roman" w:cs="Times New Roman"/>
-          <w:color w:val="0070C0"/>
-        </w:rPr>
-        <w:t xml:space="preserve">amilie: Kreis Graphen </w:t>
+        <w:t xml:space="preserve">Familie: Kreis Graphen </w:t>
       </w:r>
       <w:proofErr w:type="spellStart"/>
       <w:r>
@@ -6130,14 +6129,7 @@
           <w:rFonts w:ascii="Times New Roman" w:hAnsi="Times New Roman" w:cs="Times New Roman"/>
           <w:color w:val="0070C0"/>
         </w:rPr>
-        <w:t xml:space="preserve"> : n</w:t>
-      </w:r>
-      <w:r>
-        <w:rPr>
-          <w:rFonts w:ascii="Times New Roman" w:hAnsi="Times New Roman" w:cs="Times New Roman"/>
-          <w:color w:val="0070C0"/>
-        </w:rPr>
-        <w:t xml:space="preserve"> = Anzahl Knoten</w:t>
+        <w:t xml:space="preserve"> : n = Anzahl Knoten</w:t>
       </w:r>
     </w:p>
     <w:p>
@@ -6166,8 +6158,6 @@
         </w:rPr>
         <w:tab/>
       </w:r>
-      <w:bookmarkStart w:id="0" w:name="_GoBack"/>
-      <w:bookmarkEnd w:id="0"/>
     </w:p>
     <w:p>
       <w:pPr>
@@ -7591,6 +7581,7 @@
       <w:spacing w:after="0" w:line="240" w:lineRule="auto"/>
     </w:pPr>
     <w:tblPr>
+      <w:tblInd w:w="0" w:type="dxa"/>
       <w:tblBorders>
         <w:top w:val="single" w:sz="4" w:space="0" w:color="auto"/>
         <w:left w:val="single" w:sz="4" w:space="0" w:color="auto"/>
@@ -7599,6 +7590,12 @@
         <w:insideH w:val="single" w:sz="4" w:space="0" w:color="auto"/>
         <w:insideV w:val="single" w:sz="4" w:space="0" w:color="auto"/>
       </w:tblBorders>
+      <w:tblCellMar>
+        <w:top w:w="0" w:type="dxa"/>
+        <w:left w:w="108" w:type="dxa"/>
+        <w:bottom w:w="0" w:type="dxa"/>
+        <w:right w:w="108" w:type="dxa"/>
+      </w:tblCellMar>
     </w:tblPr>
   </w:style>
   <w:style w:type="character" w:styleId="Kommentarzeichen">

</xml_diff>